<commit_message>
update user guide for testing peripherals
</commit_message>
<xml_diff>
--- a/docs/Admin_guide.docx
+++ b/docs/Admin_guide.docx
@@ -846,16 +846,7 @@
           <w:sz w:val="20"/>
           <w:szCs w:val="20"/>
         </w:rPr>
-        <w:t xml:space="preserve"> </w:t>
-      </w:r>
-      <w:r>
-        <w:rPr>
-          <w:rFonts w:ascii="Consolas" w:eastAsia="Times New Roman" w:hAnsi="Consolas" w:cs="Courier New"/>
-          <w:color w:val="4D4D4C"/>
-          <w:sz w:val="20"/>
-          <w:szCs w:val="20"/>
-        </w:rPr>
-        <w:t>python3</w:t>
+        <w:t xml:space="preserve"> python3</w:t>
       </w:r>
     </w:p>
     <w:p>
@@ -1146,7 +1137,7 @@
           <w:sz w:val="32"/>
           <w:szCs w:val="32"/>
         </w:rPr>
-        <w:t>Database</w:t>
+        <w:t xml:space="preserve">Database </w:t>
       </w:r>
       <w:r>
         <w:rPr>
@@ -1156,7 +1147,7 @@
           <w:sz w:val="32"/>
           <w:szCs w:val="32"/>
         </w:rPr>
-        <w:t xml:space="preserve"> </w:t>
+        <w:t>S</w:t>
       </w:r>
       <w:r>
         <w:rPr>
@@ -1166,22 +1157,11 @@
           <w:sz w:val="32"/>
           <w:szCs w:val="32"/>
         </w:rPr>
-        <w:t>S</w:t>
-      </w:r>
-      <w:r>
-        <w:rPr>
-          <w:rFonts w:ascii="Times New Roman" w:hAnsi="Times New Roman" w:cs="Times New Roman"/>
-          <w:b/>
-          <w:bCs/>
-          <w:sz w:val="32"/>
-          <w:szCs w:val="32"/>
-        </w:rPr>
         <w:t>tructure</w:t>
       </w:r>
     </w:p>
     <w:p>
       <w:pPr>
-        <w:ind w:firstLine="720"/>
         <w:jc w:val="both"/>
         <w:rPr>
           <w:rFonts w:ascii="Times New Roman" w:hAnsi="Times New Roman" w:cs="Times New Roman"/>
@@ -1557,96 +1537,462 @@
           <w:szCs w:val="18"/>
         </w:rPr>
       </w:pPr>
+      <w:r>
+        <w:rPr>
+          <w:rFonts w:ascii="Consolas" w:eastAsia="Times New Roman" w:hAnsi="Consolas" w:cs="Courier New"/>
+          <w:color w:val="4D4D4C"/>
+          <w:sz w:val="20"/>
+          <w:szCs w:val="20"/>
+        </w:rPr>
+        <w:t xml:space="preserve">flask </w:t>
+      </w:r>
+      <w:proofErr w:type="spellStart"/>
+      <w:r>
+        <w:rPr>
+          <w:rFonts w:ascii="Consolas" w:eastAsia="Times New Roman" w:hAnsi="Consolas" w:cs="Courier New"/>
+          <w:color w:val="4D4D4C"/>
+          <w:sz w:val="20"/>
+          <w:szCs w:val="20"/>
+        </w:rPr>
+        <w:t>db</w:t>
+      </w:r>
+      <w:proofErr w:type="spellEnd"/>
+      <w:r>
+        <w:rPr>
+          <w:rFonts w:ascii="Consolas" w:eastAsia="Times New Roman" w:hAnsi="Consolas" w:cs="Courier New"/>
+          <w:color w:val="4D4D4C"/>
+          <w:sz w:val="20"/>
+          <w:szCs w:val="20"/>
+        </w:rPr>
+        <w:t xml:space="preserve"> </w:t>
+      </w:r>
+      <w:r>
+        <w:rPr>
+          <w:rFonts w:ascii="Consolas" w:eastAsia="Times New Roman" w:hAnsi="Consolas" w:cs="Courier New"/>
+          <w:color w:val="4D4D4C"/>
+          <w:sz w:val="20"/>
+          <w:szCs w:val="20"/>
+        </w:rPr>
+        <w:t>down</w:t>
+      </w:r>
+      <w:r>
+        <w:rPr>
+          <w:rFonts w:ascii="Consolas" w:eastAsia="Times New Roman" w:hAnsi="Consolas" w:cs="Courier New"/>
+          <w:color w:val="4D4D4C"/>
+          <w:sz w:val="20"/>
+          <w:szCs w:val="20"/>
+        </w:rPr>
+        <w:t>grade</w:t>
+      </w:r>
+    </w:p>
+    <w:p>
+      <w:pPr>
+        <w:jc w:val="both"/>
+        <w:rPr>
+          <w:rFonts w:ascii="Times New Roman" w:hAnsi="Times New Roman" w:cs="Times New Roman"/>
+          <w:sz w:val="28"/>
+          <w:szCs w:val="28"/>
+        </w:rPr>
+      </w:pPr>
+      <w:r>
+        <w:rPr>
+          <w:rFonts w:ascii="Times New Roman" w:hAnsi="Times New Roman" w:cs="Times New Roman"/>
+          <w:b/>
+          <w:bCs/>
+          <w:sz w:val="32"/>
+          <w:szCs w:val="32"/>
+        </w:rPr>
+        <w:lastRenderedPageBreak/>
+        <w:t>Test</w:t>
+      </w:r>
+      <w:r>
+        <w:rPr>
+          <w:rFonts w:ascii="Times New Roman" w:hAnsi="Times New Roman" w:cs="Times New Roman"/>
+          <w:b/>
+          <w:bCs/>
+          <w:sz w:val="32"/>
+          <w:szCs w:val="32"/>
+        </w:rPr>
+        <w:t>ing</w:t>
+      </w:r>
+      <w:r>
+        <w:rPr>
+          <w:rFonts w:ascii="Times New Roman" w:hAnsi="Times New Roman" w:cs="Times New Roman"/>
+          <w:b/>
+          <w:bCs/>
+          <w:sz w:val="32"/>
+          <w:szCs w:val="32"/>
+        </w:rPr>
+        <w:t xml:space="preserve"> peripherals</w:t>
+      </w:r>
+    </w:p>
+    <w:p>
+      <w:pPr>
+        <w:jc w:val="both"/>
+        <w:rPr>
+          <w:rFonts w:ascii="Times New Roman" w:hAnsi="Times New Roman" w:cs="Times New Roman"/>
+          <w:sz w:val="28"/>
+          <w:szCs w:val="28"/>
+        </w:rPr>
+      </w:pPr>
+      <w:r>
+        <w:rPr>
+          <w:rFonts w:ascii="Times New Roman" w:hAnsi="Times New Roman" w:cs="Times New Roman"/>
+          <w:sz w:val="28"/>
+          <w:szCs w:val="28"/>
+        </w:rPr>
+        <w:t>In order</w:t>
+      </w:r>
+      <w:r>
+        <w:rPr>
+          <w:rFonts w:ascii="Times New Roman" w:hAnsi="Times New Roman" w:cs="Times New Roman"/>
+          <w:sz w:val="28"/>
+          <w:szCs w:val="28"/>
+        </w:rPr>
+        <w:t xml:space="preserve"> to test the LEDs and/or the electric locks, go in:</w:t>
+      </w:r>
+    </w:p>
+    <w:p>
+      <w:pPr>
+        <w:jc w:val="both"/>
+        <w:rPr>
+          <w:rFonts w:ascii="Times New Roman" w:hAnsi="Times New Roman" w:cs="Times New Roman"/>
+          <w:sz w:val="28"/>
+          <w:szCs w:val="28"/>
+        </w:rPr>
+      </w:pPr>
+      <w:proofErr w:type="gramStart"/>
+      <w:r>
+        <w:rPr>
+          <w:rFonts w:ascii="Times New Roman" w:hAnsi="Times New Roman" w:cs="Times New Roman"/>
+          <w:sz w:val="28"/>
+          <w:szCs w:val="28"/>
+        </w:rPr>
+        <w:t>./</w:t>
+      </w:r>
+      <w:proofErr w:type="gramEnd"/>
+      <w:r>
+        <w:rPr>
+          <w:rFonts w:ascii="Times New Roman" w:hAnsi="Times New Roman" w:cs="Times New Roman"/>
+          <w:sz w:val="28"/>
+          <w:szCs w:val="28"/>
+        </w:rPr>
+        <w:t>system/se</w:t>
+      </w:r>
+      <w:r>
+        <w:t xml:space="preserve"> </w:t>
+      </w:r>
+      <w:proofErr w:type="spellStart"/>
+      <w:r>
+        <w:rPr>
+          <w:rFonts w:ascii="Times New Roman" w:hAnsi="Times New Roman" w:cs="Times New Roman"/>
+          <w:sz w:val="28"/>
+          <w:szCs w:val="28"/>
+        </w:rPr>
+        <w:t>seperate_components</w:t>
+      </w:r>
+      <w:proofErr w:type="spellEnd"/>
+      <w:r>
+        <w:rPr>
+          <w:rFonts w:ascii="Times New Roman" w:hAnsi="Times New Roman" w:cs="Times New Roman"/>
+          <w:sz w:val="28"/>
+          <w:szCs w:val="28"/>
+        </w:rPr>
+        <w:t>/</w:t>
+      </w:r>
+      <w:r>
+        <w:rPr>
+          <w:rFonts w:ascii="Times New Roman" w:hAnsi="Times New Roman" w:cs="Times New Roman"/>
+          <w:sz w:val="28"/>
+          <w:szCs w:val="28"/>
+        </w:rPr>
+        <w:t>595_in_C</w:t>
+      </w:r>
+    </w:p>
+    <w:p>
+      <w:pPr>
+        <w:jc w:val="both"/>
+        <w:rPr>
+          <w:rFonts w:ascii="Times New Roman" w:hAnsi="Times New Roman" w:cs="Times New Roman"/>
+          <w:sz w:val="28"/>
+          <w:szCs w:val="28"/>
+        </w:rPr>
+      </w:pPr>
+      <w:r>
+        <w:rPr>
+          <w:rFonts w:ascii="Times New Roman" w:hAnsi="Times New Roman" w:cs="Times New Roman"/>
+          <w:sz w:val="28"/>
+          <w:szCs w:val="28"/>
+        </w:rPr>
+        <w:t>If you haven’t renewed the binaries, do it by typing:</w:t>
+      </w:r>
+    </w:p>
+    <w:p>
+      <w:pPr>
+        <w:pBdr>
+          <w:top w:val="single" w:sz="6" w:space="8" w:color="CCCCCC"/>
+          <w:left w:val="single" w:sz="6" w:space="8" w:color="CCCCCC"/>
+          <w:bottom w:val="single" w:sz="6" w:space="8" w:color="CCCCCC"/>
+          <w:right w:val="single" w:sz="6" w:space="8" w:color="CCCCCC"/>
+        </w:pBdr>
+        <w:shd w:val="clear" w:color="auto" w:fill="F8F8F8"/>
+        <w:tabs>
+          <w:tab w:val="left" w:pos="916"/>
+          <w:tab w:val="left" w:pos="1832"/>
+          <w:tab w:val="left" w:pos="2748"/>
+          <w:tab w:val="left" w:pos="3664"/>
+          <w:tab w:val="left" w:pos="4580"/>
+          <w:tab w:val="left" w:pos="5496"/>
+          <w:tab w:val="left" w:pos="6412"/>
+          <w:tab w:val="left" w:pos="7328"/>
+          <w:tab w:val="left" w:pos="8244"/>
+          <w:tab w:val="left" w:pos="9160"/>
+          <w:tab w:val="left" w:pos="10076"/>
+          <w:tab w:val="left" w:pos="10992"/>
+          <w:tab w:val="left" w:pos="11908"/>
+          <w:tab w:val="left" w:pos="12824"/>
+          <w:tab w:val="left" w:pos="13740"/>
+          <w:tab w:val="left" w:pos="14656"/>
+        </w:tabs>
+        <w:wordWrap w:val="0"/>
+        <w:spacing w:after="240" w:line="240" w:lineRule="auto"/>
+        <w:rPr>
+          <w:rFonts w:ascii="Consolas" w:eastAsia="Times New Roman" w:hAnsi="Consolas" w:cs="Courier New"/>
+          <w:color w:val="4D4D4C"/>
+          <w:sz w:val="20"/>
+          <w:szCs w:val="20"/>
+        </w:rPr>
+      </w:pPr>
+      <w:proofErr w:type="spellStart"/>
+      <w:r>
+        <w:rPr>
+          <w:rFonts w:ascii="Consolas" w:eastAsia="Times New Roman" w:hAnsi="Consolas" w:cs="Courier New"/>
+          <w:color w:val="4D4D4C"/>
+          <w:sz w:val="20"/>
+          <w:szCs w:val="20"/>
+        </w:rPr>
+        <w:t>sudo</w:t>
+      </w:r>
+      <w:proofErr w:type="spellEnd"/>
+      <w:r>
+        <w:rPr>
+          <w:rFonts w:ascii="Consolas" w:eastAsia="Times New Roman" w:hAnsi="Consolas" w:cs="Courier New"/>
+          <w:color w:val="4D4D4C"/>
+          <w:sz w:val="20"/>
+          <w:szCs w:val="20"/>
+        </w:rPr>
+        <w:t xml:space="preserve"> make clean</w:t>
+      </w:r>
+    </w:p>
+    <w:p>
+      <w:pPr>
+        <w:pBdr>
+          <w:top w:val="single" w:sz="6" w:space="8" w:color="CCCCCC"/>
+          <w:left w:val="single" w:sz="6" w:space="8" w:color="CCCCCC"/>
+          <w:bottom w:val="single" w:sz="6" w:space="8" w:color="CCCCCC"/>
+          <w:right w:val="single" w:sz="6" w:space="8" w:color="CCCCCC"/>
+        </w:pBdr>
+        <w:shd w:val="clear" w:color="auto" w:fill="F8F8F8"/>
+        <w:tabs>
+          <w:tab w:val="left" w:pos="916"/>
+          <w:tab w:val="left" w:pos="1832"/>
+          <w:tab w:val="left" w:pos="2748"/>
+          <w:tab w:val="left" w:pos="3664"/>
+          <w:tab w:val="left" w:pos="4580"/>
+          <w:tab w:val="left" w:pos="5496"/>
+          <w:tab w:val="left" w:pos="6412"/>
+          <w:tab w:val="left" w:pos="7328"/>
+          <w:tab w:val="left" w:pos="8244"/>
+          <w:tab w:val="left" w:pos="9160"/>
+          <w:tab w:val="left" w:pos="10076"/>
+          <w:tab w:val="left" w:pos="10992"/>
+          <w:tab w:val="left" w:pos="11908"/>
+          <w:tab w:val="left" w:pos="12824"/>
+          <w:tab w:val="left" w:pos="13740"/>
+          <w:tab w:val="left" w:pos="14656"/>
+        </w:tabs>
+        <w:wordWrap w:val="0"/>
+        <w:spacing w:after="240" w:line="240" w:lineRule="auto"/>
+        <w:rPr>
+          <w:rFonts w:ascii="Consolas" w:eastAsia="Times New Roman" w:hAnsi="Consolas" w:cs="Courier New"/>
+          <w:color w:val="4D4D4C"/>
+          <w:sz w:val="20"/>
+          <w:szCs w:val="20"/>
+        </w:rPr>
+      </w:pPr>
+      <w:proofErr w:type="spellStart"/>
+      <w:r>
+        <w:rPr>
+          <w:rFonts w:ascii="Consolas" w:eastAsia="Times New Roman" w:hAnsi="Consolas" w:cs="Courier New"/>
+          <w:color w:val="4D4D4C"/>
+          <w:sz w:val="20"/>
+          <w:szCs w:val="20"/>
+        </w:rPr>
+        <w:t>sudo</w:t>
+      </w:r>
+      <w:proofErr w:type="spellEnd"/>
+      <w:r>
+        <w:rPr>
+          <w:rFonts w:ascii="Consolas" w:eastAsia="Times New Roman" w:hAnsi="Consolas" w:cs="Courier New"/>
+          <w:color w:val="4D4D4C"/>
+          <w:sz w:val="20"/>
+          <w:szCs w:val="20"/>
+        </w:rPr>
+        <w:t xml:space="preserve"> make </w:t>
+      </w:r>
+      <w:proofErr w:type="spellStart"/>
+      <w:r>
+        <w:rPr>
+          <w:rFonts w:ascii="Consolas" w:eastAsia="Times New Roman" w:hAnsi="Consolas" w:cs="Courier New"/>
+          <w:color w:val="4D4D4C"/>
+          <w:sz w:val="20"/>
+          <w:szCs w:val="20"/>
+        </w:rPr>
+        <w:t>peripheral_init</w:t>
+      </w:r>
+      <w:proofErr w:type="spellEnd"/>
+      <w:r>
+        <w:rPr>
+          <w:rFonts w:ascii="Consolas" w:eastAsia="Times New Roman" w:hAnsi="Consolas" w:cs="Courier New"/>
+          <w:color w:val="4D4D4C"/>
+          <w:sz w:val="20"/>
+          <w:szCs w:val="20"/>
+        </w:rPr>
+        <w:t xml:space="preserve"> </w:t>
+      </w:r>
+      <w:proofErr w:type="spellStart"/>
+      <w:r>
+        <w:rPr>
+          <w:rFonts w:ascii="Consolas" w:eastAsia="Times New Roman" w:hAnsi="Consolas" w:cs="Courier New"/>
+          <w:color w:val="4D4D4C"/>
+          <w:sz w:val="20"/>
+          <w:szCs w:val="20"/>
+        </w:rPr>
+        <w:t>peripheral_main</w:t>
+      </w:r>
+      <w:proofErr w:type="spellEnd"/>
+    </w:p>
+    <w:p>
+      <w:pPr>
+        <w:jc w:val="both"/>
+        <w:rPr>
+          <w:rFonts w:ascii="Times New Roman" w:hAnsi="Times New Roman" w:cs="Times New Roman"/>
+          <w:sz w:val="28"/>
+          <w:szCs w:val="28"/>
+        </w:rPr>
+      </w:pPr>
+      <w:r>
+        <w:rPr>
+          <w:rFonts w:ascii="Times New Roman" w:hAnsi="Times New Roman" w:cs="Times New Roman"/>
+          <w:sz w:val="28"/>
+          <w:szCs w:val="28"/>
+        </w:rPr>
+        <w:t>Then execute the main file:</w:t>
+      </w:r>
+    </w:p>
+    <w:p>
+      <w:pPr>
+        <w:pBdr>
+          <w:top w:val="single" w:sz="6" w:space="8" w:color="CCCCCC"/>
+          <w:left w:val="single" w:sz="6" w:space="8" w:color="CCCCCC"/>
+          <w:bottom w:val="single" w:sz="6" w:space="8" w:color="CCCCCC"/>
+          <w:right w:val="single" w:sz="6" w:space="8" w:color="CCCCCC"/>
+        </w:pBdr>
+        <w:shd w:val="clear" w:color="auto" w:fill="F8F8F8"/>
+        <w:tabs>
+          <w:tab w:val="left" w:pos="916"/>
+          <w:tab w:val="left" w:pos="1832"/>
+          <w:tab w:val="left" w:pos="2748"/>
+          <w:tab w:val="left" w:pos="3664"/>
+          <w:tab w:val="left" w:pos="4580"/>
+          <w:tab w:val="left" w:pos="5496"/>
+          <w:tab w:val="left" w:pos="6412"/>
+          <w:tab w:val="left" w:pos="7328"/>
+          <w:tab w:val="left" w:pos="8244"/>
+          <w:tab w:val="left" w:pos="9160"/>
+          <w:tab w:val="left" w:pos="10076"/>
+          <w:tab w:val="left" w:pos="10992"/>
+          <w:tab w:val="left" w:pos="11908"/>
+          <w:tab w:val="left" w:pos="12824"/>
+          <w:tab w:val="left" w:pos="13740"/>
+          <w:tab w:val="left" w:pos="14656"/>
+        </w:tabs>
+        <w:wordWrap w:val="0"/>
+        <w:spacing w:after="240" w:line="240" w:lineRule="auto"/>
+        <w:rPr>
+          <w:rFonts w:ascii="Consolas" w:eastAsia="Times New Roman" w:hAnsi="Consolas" w:cs="Courier New"/>
+          <w:color w:val="4D4D4C"/>
+          <w:sz w:val="20"/>
+          <w:szCs w:val="20"/>
+        </w:rPr>
+      </w:pPr>
+      <w:proofErr w:type="spellStart"/>
+      <w:r>
+        <w:rPr>
+          <w:rFonts w:ascii="Consolas" w:eastAsia="Times New Roman" w:hAnsi="Consolas" w:cs="Courier New"/>
+          <w:color w:val="4D4D4C"/>
+          <w:sz w:val="20"/>
+          <w:szCs w:val="20"/>
+        </w:rPr>
+        <w:t>sudo</w:t>
+      </w:r>
+      <w:proofErr w:type="spellEnd"/>
+      <w:r>
+        <w:rPr>
+          <w:rFonts w:ascii="Consolas" w:eastAsia="Times New Roman" w:hAnsi="Consolas" w:cs="Courier New"/>
+          <w:color w:val="4D4D4C"/>
+          <w:sz w:val="20"/>
+          <w:szCs w:val="20"/>
+        </w:rPr>
+        <w:t xml:space="preserve"> python3</w:t>
+      </w:r>
+      <w:r>
+        <w:rPr>
+          <w:rFonts w:ascii="Consolas" w:eastAsia="Times New Roman" w:hAnsi="Consolas" w:cs="Courier New"/>
+          <w:color w:val="4D4D4C"/>
+          <w:sz w:val="20"/>
+          <w:szCs w:val="20"/>
+        </w:rPr>
+        <w:t xml:space="preserve"> main.py</w:t>
+      </w:r>
+    </w:p>
+    <w:p>
+      <w:pPr>
+        <w:jc w:val="both"/>
+        <w:rPr>
+          <w:rFonts w:ascii="Times New Roman" w:hAnsi="Times New Roman" w:cs="Times New Roman"/>
+          <w:sz w:val="28"/>
+          <w:szCs w:val="28"/>
+        </w:rPr>
+      </w:pPr>
       <w:bookmarkStart w:id="0" w:name="_GoBack"/>
-      <w:r>
-        <w:rPr>
-          <w:rFonts w:ascii="Consolas" w:eastAsia="Times New Roman" w:hAnsi="Consolas" w:cs="Courier New"/>
-          <w:color w:val="4D4D4C"/>
-          <w:sz w:val="20"/>
-          <w:szCs w:val="20"/>
-        </w:rPr>
-        <w:t xml:space="preserve">flask </w:t>
-      </w:r>
-      <w:proofErr w:type="spellStart"/>
-      <w:r>
-        <w:rPr>
-          <w:rFonts w:ascii="Consolas" w:eastAsia="Times New Roman" w:hAnsi="Consolas" w:cs="Courier New"/>
-          <w:color w:val="4D4D4C"/>
-          <w:sz w:val="20"/>
-          <w:szCs w:val="20"/>
-        </w:rPr>
-        <w:t>db</w:t>
-      </w:r>
-      <w:proofErr w:type="spellEnd"/>
-      <w:r>
-        <w:rPr>
-          <w:rFonts w:ascii="Consolas" w:eastAsia="Times New Roman" w:hAnsi="Consolas" w:cs="Courier New"/>
-          <w:color w:val="4D4D4C"/>
-          <w:sz w:val="20"/>
-          <w:szCs w:val="20"/>
-        </w:rPr>
-        <w:t xml:space="preserve"> </w:t>
-      </w:r>
-      <w:r>
-        <w:rPr>
-          <w:rFonts w:ascii="Consolas" w:eastAsia="Times New Roman" w:hAnsi="Consolas" w:cs="Courier New"/>
-          <w:color w:val="4D4D4C"/>
-          <w:sz w:val="20"/>
-          <w:szCs w:val="20"/>
-        </w:rPr>
-        <w:t>down</w:t>
-      </w:r>
-      <w:r>
-        <w:rPr>
-          <w:rFonts w:ascii="Consolas" w:eastAsia="Times New Roman" w:hAnsi="Consolas" w:cs="Courier New"/>
-          <w:color w:val="4D4D4C"/>
-          <w:sz w:val="20"/>
-          <w:szCs w:val="20"/>
-        </w:rPr>
-        <w:t>grade</w:t>
-      </w:r>
-    </w:p>
-    <w:bookmarkEnd w:id="0"/>
-    <w:p>
-      <w:pPr>
-        <w:jc w:val="both"/>
-        <w:rPr>
-          <w:rFonts w:ascii="Times New Roman" w:hAnsi="Times New Roman" w:cs="Times New Roman"/>
-          <w:sz w:val="28"/>
-          <w:szCs w:val="28"/>
-        </w:rPr>
-      </w:pPr>
-    </w:p>
-    <w:p>
-      <w:pPr>
-        <w:jc w:val="both"/>
-        <w:rPr>
-          <w:rFonts w:ascii="Times New Roman" w:hAnsi="Times New Roman" w:cs="Times New Roman"/>
-          <w:sz w:val="28"/>
-          <w:szCs w:val="28"/>
-        </w:rPr>
-      </w:pPr>
-    </w:p>
-    <w:p>
-      <w:pPr>
-        <w:jc w:val="both"/>
-        <w:rPr>
-          <w:rFonts w:ascii="Times New Roman" w:hAnsi="Times New Roman" w:cs="Times New Roman"/>
-          <w:sz w:val="28"/>
-          <w:szCs w:val="28"/>
-        </w:rPr>
-      </w:pPr>
-    </w:p>
-    <w:p>
-      <w:pPr>
-        <w:pStyle w:val="ListParagraph"/>
-        <w:jc w:val="both"/>
-        <w:rPr>
-          <w:rFonts w:ascii="Times New Roman" w:hAnsi="Times New Roman" w:cs="Times New Roman"/>
-          <w:sz w:val="28"/>
-          <w:szCs w:val="28"/>
-        </w:rPr>
-      </w:pPr>
+      <w:bookmarkEnd w:id="0"/>
+      <w:r>
+        <w:rPr>
+          <w:rFonts w:ascii="Times New Roman" w:hAnsi="Times New Roman" w:cs="Times New Roman"/>
+          <w:sz w:val="28"/>
+          <w:szCs w:val="28"/>
+        </w:rPr>
+        <w:t xml:space="preserve">By indicating which </w:t>
+      </w:r>
+      <w:proofErr w:type="gramStart"/>
+      <w:r>
+        <w:rPr>
+          <w:rFonts w:ascii="Times New Roman" w:hAnsi="Times New Roman" w:cs="Times New Roman"/>
+          <w:sz w:val="28"/>
+          <w:szCs w:val="28"/>
+        </w:rPr>
+        <w:t>locker</w:t>
+      </w:r>
+      <w:proofErr w:type="gramEnd"/>
+      <w:r>
+        <w:rPr>
+          <w:rFonts w:ascii="Times New Roman" w:hAnsi="Times New Roman" w:cs="Times New Roman"/>
+          <w:sz w:val="28"/>
+          <w:szCs w:val="28"/>
+        </w:rPr>
+        <w:t xml:space="preserve"> you want to test, you can test the LED and the lock corresponding to that locker. Remember that Green LED is on the same line with the electronics lock.</w:t>
+      </w:r>
     </w:p>
     <w:sectPr>
       <w:pgSz w:w="12240" w:h="15840"/>

</xml_diff>

<commit_message>
update qr code and guide for admin and user
</commit_message>
<xml_diff>
--- a/docs/Admin_guide.docx
+++ b/docs/Admin_guide.docx
@@ -24,6 +24,31 @@
         <w:t>ADMIN GUIDE</w:t>
       </w:r>
     </w:p>
+    <w:p>
+      <w:pPr>
+        <w:rPr>
+          <w:rFonts w:ascii="Times New Roman" w:hAnsi="Times New Roman" w:cs="Times New Roman"/>
+          <w:b/>
+          <w:bCs/>
+          <w:color w:val="FF0000"/>
+          <w:sz w:val="32"/>
+          <w:szCs w:val="32"/>
+        </w:rPr>
+      </w:pPr>
+      <w:bookmarkStart w:id="0" w:name="_GoBack"/>
+      <w:r>
+        <w:rPr>
+          <w:rFonts w:ascii="Times New Roman" w:hAnsi="Times New Roman" w:cs="Times New Roman"/>
+          <w:b/>
+          <w:bCs/>
+          <w:color w:val="FF0000"/>
+          <w:sz w:val="32"/>
+          <w:szCs w:val="32"/>
+        </w:rPr>
+        <w:t>This current design only allows 01 door to be opened at a time!</w:t>
+      </w:r>
+    </w:p>
+    <w:bookmarkEnd w:id="0"/>
     <w:p>
       <w:pPr>
         <w:rPr>
@@ -636,6 +661,7 @@
           <w:szCs w:val="28"/>
           <w:u w:val="single"/>
         </w:rPr>
+        <w:lastRenderedPageBreak/>
         <w:t>Caution:</w:t>
       </w:r>
       <w:r>
@@ -680,7 +706,6 @@
           <w:sz w:val="32"/>
           <w:szCs w:val="32"/>
         </w:rPr>
-        <w:lastRenderedPageBreak/>
         <w:t>Database</w:t>
       </w:r>
     </w:p>
@@ -1498,6 +1523,7 @@
           <w:sz w:val="28"/>
           <w:szCs w:val="28"/>
         </w:rPr>
+        <w:lastRenderedPageBreak/>
         <w:t>If you see the new database frame is not good and want to return to the previous version, you can do it by using:</w:t>
       </w:r>
     </w:p>
@@ -1602,7 +1628,6 @@
           <w:sz w:val="32"/>
           <w:szCs w:val="32"/>
         </w:rPr>
-        <w:lastRenderedPageBreak/>
         <w:t>Test</w:t>
       </w:r>
       <w:r>
@@ -1641,15 +1666,7 @@
           <w:sz w:val="28"/>
           <w:szCs w:val="28"/>
         </w:rPr>
-        <w:t>In order</w:t>
-      </w:r>
-      <w:r>
-        <w:rPr>
-          <w:rFonts w:ascii="Times New Roman" w:hAnsi="Times New Roman" w:cs="Times New Roman"/>
-          <w:sz w:val="28"/>
-          <w:szCs w:val="28"/>
-        </w:rPr>
-        <w:t xml:space="preserve"> to test the LEDs and/or the electric locks, go in:</w:t>
+        <w:t>In order to test the LEDs and/or the electric locks, go in:</w:t>
       </w:r>
     </w:p>
     <w:p>
@@ -1944,16 +1961,7 @@
           <w:sz w:val="20"/>
           <w:szCs w:val="20"/>
         </w:rPr>
-        <w:t xml:space="preserve"> python3</w:t>
-      </w:r>
-      <w:r>
-        <w:rPr>
-          <w:rFonts w:ascii="Consolas" w:eastAsia="Times New Roman" w:hAnsi="Consolas" w:cs="Courier New"/>
-          <w:color w:val="4D4D4C"/>
-          <w:sz w:val="20"/>
-          <w:szCs w:val="20"/>
-        </w:rPr>
-        <w:t xml:space="preserve"> main.py</w:t>
+        <w:t xml:space="preserve"> python3 main.py</w:t>
       </w:r>
     </w:p>
     <w:p>
@@ -1965,8 +1973,6 @@
           <w:szCs w:val="28"/>
         </w:rPr>
       </w:pPr>
-      <w:bookmarkStart w:id="0" w:name="_GoBack"/>
-      <w:bookmarkEnd w:id="0"/>
       <w:r>
         <w:rPr>
           <w:rFonts w:ascii="Times New Roman" w:hAnsi="Times New Roman" w:cs="Times New Roman"/>

</xml_diff>